<commit_message>
Den ene fejl er rettet
</commit_message>
<xml_diff>
--- a/Lab-GFV5/Aflevering.docx
+++ b/Lab-GFV5/Aflevering.docx
@@ -325,16 +325,8 @@
         <w:rPr>
           <w:rFonts w:ascii="Times New Roman" w:hAnsi="Times New Roman"/>
         </w:rPr>
-        <w:t xml:space="preserve">Anton Vigen </w:t>
-      </w:r>
-      <w:proofErr w:type="spellStart"/>
-      <w:r>
-        <w:rPr>
-          <w:rFonts w:ascii="Times New Roman" w:hAnsi="Times New Roman"/>
-        </w:rPr>
-        <w:t>Smolarz</w:t>
-      </w:r>
-      <w:proofErr w:type="spellEnd"/>
+        <w:t>Anton Vigen Smolarz</w:t>
+      </w:r>
     </w:p>
     <w:p>
       <w:pPr>
@@ -505,7 +497,7 @@
           <w:szCs w:val="22"/>
         </w:rPr>
         <w:drawing>
-          <wp:inline distT="0" distB="0" distL="0" distR="0">
+          <wp:inline distT="0" distB="0" distL="0" distR="0" wp14:anchorId="3213B544" wp14:editId="391DC4CD">
             <wp:extent cx="6479540" cy="3192145"/>
             <wp:effectExtent l="0" t="0" r="0" b="8255"/>
             <wp:docPr id="3" name="Picture 3"/>
@@ -567,8 +559,9 @@
           <w:sz w:val="22"/>
           <w:szCs w:val="22"/>
         </w:rPr>
+        <w:lastRenderedPageBreak/>
         <w:drawing>
-          <wp:inline distT="0" distB="0" distL="0" distR="0">
+          <wp:inline distT="0" distB="0" distL="0" distR="0" wp14:anchorId="4613B0CF" wp14:editId="7C72C1D9">
             <wp:extent cx="5334000" cy="4000500"/>
             <wp:effectExtent l="0" t="0" r="0" b="0"/>
             <wp:docPr id="4" name="Picture 4"/>
@@ -630,16 +623,7 @@
           <w:sz w:val="22"/>
           <w:szCs w:val="22"/>
         </w:rPr>
-        <w:t xml:space="preserve">Graf. </w:t>
-      </w:r>
-      <w:r>
-        <w:rPr>
-          <w:rFonts w:ascii="Times New Roman" w:hAnsi="Times New Roman"/>
-          <w:b/>
-          <w:sz w:val="22"/>
-          <w:szCs w:val="22"/>
-        </w:rPr>
-        <w:t>1</w:t>
+        <w:t>Graf. 1</w:t>
       </w:r>
       <w:r>
         <w:rPr>
@@ -670,7 +654,6 @@
           <w:sz w:val="22"/>
           <w:szCs w:val="22"/>
         </w:rPr>
-        <w:lastRenderedPageBreak/>
         <w:t>Der er ved målingen blevet lavet nogle kontrolmålinger inden den egentlige måling er begyndt. Det kan ses på længdeforskellen af det første flade stykke mellem oscilloskopbilledet og grafen. Dette er blevet filtreret fra på grafen over dataene.</w:t>
       </w:r>
     </w:p>
@@ -934,7 +917,7 @@
           <w:szCs w:val="22"/>
         </w:rPr>
         <w:drawing>
-          <wp:inline distT="0" distB="0" distL="0" distR="0">
+          <wp:inline distT="0" distB="0" distL="0" distR="0" wp14:anchorId="59839B11" wp14:editId="28E0B11F">
             <wp:extent cx="6479540" cy="3192145"/>
             <wp:effectExtent l="0" t="0" r="0" b="8255"/>
             <wp:docPr id="5" name="Picture 5"/>
@@ -999,7 +982,7 @@
           <w:szCs w:val="22"/>
         </w:rPr>
         <w:drawing>
-          <wp:inline distT="0" distB="0" distL="0" distR="0">
+          <wp:inline distT="0" distB="0" distL="0" distR="0" wp14:anchorId="4EF7B2D9" wp14:editId="0F951EB4">
             <wp:extent cx="5248275" cy="3936206"/>
             <wp:effectExtent l="0" t="0" r="0" b="7620"/>
             <wp:docPr id="6" name="Picture 6"/>
@@ -1089,6 +1072,7 @@
           <w:sz w:val="22"/>
           <w:szCs w:val="22"/>
         </w:rPr>
+        <w:lastRenderedPageBreak/>
         <w:t>Graf</w:t>
       </w:r>
       <w:r>
@@ -1151,16 +1135,7 @@
           <w:sz w:val="22"/>
           <w:szCs w:val="22"/>
         </w:rPr>
-        <w:lastRenderedPageBreak/>
-        <w:t xml:space="preserve">Der er ved målingen blevet lavet nogle kontrolmålinger inden den egentlige måling er begyndt. Det kan ses på længdeforskellen af det første flade stykke mellem oscilloskopbilledet og grafen. </w:t>
-      </w:r>
-      <w:r>
-        <w:rPr>
-          <w:rFonts w:ascii="Times New Roman" w:hAnsi="Times New Roman"/>
-          <w:sz w:val="22"/>
-          <w:szCs w:val="22"/>
-        </w:rPr>
-        <w:t xml:space="preserve">De store spring der ses i starten skyldes en fejl der blev opdaget. Fejlen skete når computeren blev tilsluttet lysnettet og gav et spring på 40 </w:t>
+        <w:t xml:space="preserve">Der er ved målingen blevet lavet nogle kontrolmålinger inden den egentlige måling er begyndt. Det kan ses på længdeforskellen af det første flade stykke mellem oscilloskopbilledet og grafen. De store spring der ses i starten skyldes en fejl der blev opdaget. Fejlen skete når computeren blev tilsluttet lysnettet og gav et spring på 40 </w:t>
       </w:r>
       <w:proofErr w:type="spellStart"/>
       <w:r>
@@ -1474,6 +1449,14 @@
               </w:rPr>
               <m:t>50</m:t>
             </m:r>
+            <m:r>
+              <w:rPr>
+                <w:rFonts w:ascii="Cambria Math" w:hAnsi="Cambria Math"/>
+                <w:sz w:val="22"/>
+                <w:szCs w:val="22"/>
+              </w:rPr>
+              <m:t>-15</m:t>
+            </m:r>
           </m:num>
           <m:den>
             <m:r>
@@ -1492,7 +1475,23 @@
             <w:sz w:val="22"/>
             <w:szCs w:val="22"/>
           </w:rPr>
-          <m:t>=333%</m:t>
+          <m:t>=</m:t>
+        </m:r>
+        <m:r>
+          <w:rPr>
+            <w:rFonts w:ascii="Cambria Math" w:hAnsi="Cambria Math"/>
+            <w:sz w:val="22"/>
+            <w:szCs w:val="22"/>
+          </w:rPr>
+          <m:t>2</m:t>
+        </m:r>
+        <m:r>
+          <w:rPr>
+            <w:rFonts w:ascii="Cambria Math" w:hAnsi="Cambria Math"/>
+            <w:sz w:val="22"/>
+            <w:szCs w:val="22"/>
+          </w:rPr>
+          <m:t>33%</m:t>
         </m:r>
       </m:oMath>
       <w:r>
@@ -1576,6 +1575,14 @@
               </w:rPr>
               <m:t>555</m:t>
             </m:r>
+            <m:r>
+              <w:rPr>
+                <w:rFonts w:ascii="Cambria Math" w:hAnsi="Cambria Math"/>
+                <w:sz w:val="22"/>
+                <w:szCs w:val="22"/>
+              </w:rPr>
+              <m:t>-505</m:t>
+            </m:r>
           </m:num>
           <m:den>
             <m:r>
@@ -1588,13 +1595,15 @@
             </m:r>
           </m:den>
         </m:f>
+        <w:bookmarkStart w:id="0" w:name="_GoBack"/>
+        <w:bookmarkEnd w:id="0"/>
         <m:r>
           <w:rPr>
             <w:rFonts w:ascii="Cambria Math" w:hAnsi="Cambria Math"/>
             <w:sz w:val="22"/>
             <w:szCs w:val="22"/>
           </w:rPr>
-          <m:t>=110%</m:t>
+          <m:t>=10%</m:t>
         </m:r>
       </m:oMath>
       <w:r>
@@ -1971,7 +1980,7 @@
           <w:szCs w:val="22"/>
         </w:rPr>
         <w:drawing>
-          <wp:inline distT="0" distB="0" distL="0" distR="0">
+          <wp:inline distT="0" distB="0" distL="0" distR="0" wp14:anchorId="66C79A22" wp14:editId="1270F3C7">
             <wp:extent cx="6405112" cy="3155478"/>
             <wp:effectExtent l="0" t="0" r="0" b="6985"/>
             <wp:docPr id="7" name="Picture 7"/>
@@ -2047,7 +2056,7 @@
           <w:szCs w:val="22"/>
         </w:rPr>
         <w:drawing>
-          <wp:inline distT="0" distB="0" distL="0" distR="0">
+          <wp:inline distT="0" distB="0" distL="0" distR="0" wp14:anchorId="1244E293" wp14:editId="77B4ED9A">
             <wp:extent cx="4688958" cy="3516719"/>
             <wp:effectExtent l="0" t="0" r="0" b="7620"/>
             <wp:docPr id="10" name="Picture 10"/>
@@ -2507,7 +2516,7 @@
           <w:szCs w:val="22"/>
         </w:rPr>
         <w:drawing>
-          <wp:inline distT="0" distB="0" distL="0" distR="0">
+          <wp:inline distT="0" distB="0" distL="0" distR="0" wp14:anchorId="730C22BB" wp14:editId="339D4E74">
             <wp:extent cx="5954233" cy="2933353"/>
             <wp:effectExtent l="0" t="0" r="8890" b="635"/>
             <wp:docPr id="11" name="Picture 11"/>
@@ -2583,7 +2592,7 @@
           <w:szCs w:val="22"/>
         </w:rPr>
         <w:drawing>
-          <wp:inline distT="0" distB="0" distL="0" distR="0">
+          <wp:inline distT="0" distB="0" distL="0" distR="0" wp14:anchorId="34D78EFC" wp14:editId="4C952107">
             <wp:extent cx="3763925" cy="2822944"/>
             <wp:effectExtent l="0" t="0" r="8255" b="0"/>
             <wp:docPr id="15" name="Picture 15"/>
@@ -2772,7 +2781,6 @@
           <w:sz w:val="22"/>
           <w:szCs w:val="22"/>
         </w:rPr>
-        <w:lastRenderedPageBreak/>
         <w:t>Målt stationær værdi:</w:t>
       </w:r>
       <w:r>
@@ -3268,7 +3276,7 @@
           <w:szCs w:val="22"/>
         </w:rPr>
         <w:drawing>
-          <wp:inline distT="0" distB="0" distL="0" distR="0">
+          <wp:inline distT="0" distB="0" distL="0" distR="0" wp14:anchorId="1020EE53" wp14:editId="5A63A564">
             <wp:extent cx="6479540" cy="3192145"/>
             <wp:effectExtent l="0" t="0" r="0" b="8255"/>
             <wp:docPr id="13" name="Picture 13"/>
@@ -3344,7 +3352,7 @@
           <w:szCs w:val="22"/>
         </w:rPr>
         <w:drawing>
-          <wp:inline distT="0" distB="0" distL="0" distR="0">
+          <wp:inline distT="0" distB="0" distL="0" distR="0" wp14:anchorId="3BCCD2DB" wp14:editId="3BC1FA1E">
             <wp:extent cx="5046920" cy="3785190"/>
             <wp:effectExtent l="0" t="0" r="1905" b="6350"/>
             <wp:docPr id="16" name="Picture 16"/>
@@ -3507,11 +3515,8 @@
           <w:sz w:val="22"/>
           <w:szCs w:val="22"/>
         </w:rPr>
-        <w:lastRenderedPageBreak/>
         <w:t xml:space="preserve">Nu prøves det at benytte den fjerne modstand til at lave samme måling som ved måling 4. Dette resulterede i et system der ikke nåede at blive stabilt på de tyve minutter testen varede i. Da den eneste forskel der var mellem måling 4 og 5 var den øgede afstand mellem varmekilden og varmesensoren må det betyde at en øget afstand skaber større ustabilitet ved den høje forstærkning. </w:t>
       </w:r>
-      <w:bookmarkStart w:id="0" w:name="_GoBack"/>
-      <w:bookmarkEnd w:id="0"/>
     </w:p>
     <w:p>
       <w:pPr>

</xml_diff>